<commit_message>
Wrote the handin, just needs testing now
</commit_message>
<xml_diff>
--- a/Lesson10/Handin/Rapport.docx
+++ b/Lesson10/Handin/Rapport.docx
@@ -35,126 +35,90 @@
         <w:rPr>
           <w:lang w:val="da-DK"/>
         </w:rPr>
-        <w:t>Mål spændingen over ADC0 (potentiometeret) med 8 bits opløsning vha. A/D konverteren (ADC). Værdien fra ADC skal bruges til at sætte arbejdscyklus på et PWM signal vha. timer0 på PB3(OC0) udgangen</w:t>
-      </w:r>
-      <w:r>
-        <w:rPr>
-          <w:lang w:val="da-DK"/>
-        </w:rPr>
-        <w:t>.</w:t>
+        <w:t>Lav et program, som blinker de tre vandrette segmenter med følgende ca.</w:t>
+      </w:r>
+      <w:r>
+        <w:rPr>
+          <w:lang w:val="da-DK"/>
+        </w:rPr>
+        <w:softHyphen/>
+        <w:t>hastigheder: 5 Hz for segment a​, 2 Hz for segment g​og 1 Hz for segment d​. Alle andre segmenter skal være slukket til alle tider. Opgaven skal løses vha. et interrupt på Timer0 ca. hvert 10. millisekund, og I skal bruge en clock</w:t>
+      </w:r>
+      <w:r>
+        <w:rPr>
+          <w:lang w:val="da-DK"/>
+        </w:rPr>
+        <w:softHyphen/>
+        <w:t>frekvens på 1 MHz. Løsningen skal udføres ud fra nedenstående pseudokode. Brug dedikerede registre til de fire tick*​</w:t>
+      </w:r>
+      <w:r>
+        <w:rPr>
+          <w:lang w:val="da-DK"/>
+        </w:rPr>
+        <w:softHyphen/>
+        <w:t>variable, og vurdér deres funktion.</w:t>
       </w:r>
     </w:p>
     <w:p>
       <w:pPr>
-        <w:rPr>
-          <w:b/>
-          <w:i/>
-          <w:lang w:val="da-DK"/>
-        </w:rPr>
-      </w:pPr>
-      <w:r>
-        <w:rPr>
-          <w:b/>
-          <w:i/>
-          <w:lang w:val="da-DK"/>
-        </w:rPr>
-        <w:t>Krav til løsningen:</w:t>
+        <w:pStyle w:val="Heading1"/>
+        <w:rPr>
+          <w:lang w:val="da-DK"/>
+        </w:rPr>
+      </w:pPr>
+      <w:r>
+        <w:rPr>
+          <w:lang w:val="da-DK"/>
+        </w:rPr>
+        <w:t>Min løsning</w:t>
+      </w:r>
+      <w:r>
+        <w:rPr>
+          <w:lang w:val="da-DK"/>
+        </w:rPr>
+        <w:t xml:space="preserve"> </w:t>
       </w:r>
     </w:p>
     <w:p>
       <w:pPr>
-        <w:pStyle w:val="ListParagraph"/>
-        <w:numPr>
-          <w:ilvl w:val="0"/>
-          <w:numId w:val="13"/>
-        </w:numPr>
-        <w:rPr>
-          <w:b/>
-          <w:i/>
-          <w:lang w:val="da-DK"/>
-        </w:rPr>
-      </w:pPr>
-      <w:r>
-        <w:rPr>
-          <w:b/>
-          <w:i/>
-          <w:lang w:val="da-DK"/>
-        </w:rPr>
-        <w:t>PWM frekvensen skal være ca. 4 kHz</w:t>
-      </w:r>
-    </w:p>
-    <w:p>
-      <w:pPr>
-        <w:pStyle w:val="ListParagraph"/>
-        <w:numPr>
-          <w:ilvl w:val="0"/>
-          <w:numId w:val="13"/>
-        </w:numPr>
-        <w:rPr>
-          <w:b/>
-          <w:i/>
-          <w:lang w:val="da-DK"/>
-        </w:rPr>
-      </w:pPr>
-      <w:r>
-        <w:rPr>
-          <w:b/>
-          <w:i/>
-          <w:lang w:val="da-DK"/>
-        </w:rPr>
-        <w:t>ADC frekvensen skal være under 200 kHz</w:t>
+        <w:rPr>
+          <w:lang w:val="da-DK"/>
+        </w:rPr>
+      </w:pPr>
+      <w:r>
+        <w:rPr>
+          <w:lang w:val="da-DK"/>
+        </w:rPr>
+        <w:t>Først starter jeg med at definerer interrupt vectoren for Timer0 og sætter den til at hoppe til min Timer0_Interrupt rutine.</w:t>
+      </w:r>
+      <w:r>
+        <w:rPr>
+          <w:lang w:val="da-DK"/>
+        </w:rPr>
+        <w:br/>
+        <w:t>Så sætter jeg PORTB op som output da den styrer displayet.</w:t>
+      </w:r>
+      <w:r>
+        <w:rPr>
+          <w:lang w:val="da-DK"/>
+        </w:rPr>
+        <w:br/>
+        <w:t>Jeg sætter timer0 op til at kører i CTC-mode og normal operation på OC0-pin og prescaleren skal så bestemmes for at ramme de ca. 10ms. Til dette har jeg opstilt et skema der viser de forskellige pre</w:t>
+      </w:r>
+      <w:r>
+        <w:rPr>
+          <w:lang w:val="da-DK"/>
+        </w:rPr>
+        <w:t>scaler værdier og OCR0 værdier plus en grundet at selve interrupt fø</w:t>
       </w:r>
       <w:bookmarkStart w:id="0" w:name="_GoBack"/>
       <w:bookmarkEnd w:id="0"/>
-    </w:p>
-    <w:p>
-      <w:pPr>
-        <w:pStyle w:val="ListParagraph"/>
-        <w:numPr>
-          <w:ilvl w:val="0"/>
-          <w:numId w:val="13"/>
-        </w:numPr>
-        <w:rPr>
-          <w:b/>
-          <w:i/>
-          <w:lang w:val="da-DK"/>
-        </w:rPr>
-      </w:pPr>
-      <w:r>
-        <w:rPr>
-          <w:b/>
-          <w:i/>
-          <w:lang w:val="da-DK"/>
-        </w:rPr>
-        <w:t>Når potentiometeret drejes MED URET, skal intensiteten i lysdioden stige og omvendt.</w:t>
-      </w:r>
-    </w:p>
-    <w:p>
-      <w:pPr>
-        <w:pStyle w:val="Heading1"/>
-        <w:rPr>
-          <w:lang w:val="da-DK"/>
-        </w:rPr>
-      </w:pPr>
-      <w:r>
-        <w:rPr>
-          <w:lang w:val="da-DK"/>
-        </w:rPr>
-        <w:t>Min løsning</w:t>
-      </w:r>
-      <w:r>
-        <w:rPr>
-          <w:lang w:val="da-DK"/>
-        </w:rPr>
-        <w:t xml:space="preserve"> </w:t>
-      </w:r>
-    </w:p>
-    <w:p>
-      <w:pPr>
-        <w:rPr>
-          <w:lang w:val="da-DK"/>
-        </w:rPr>
-      </w:pPr>
+      <w:r>
+        <w:rPr>
+          <w:lang w:val="da-DK"/>
+        </w:rPr>
+        <w:t>rst kommer countet efter at der har været et compare.</w:t>
+      </w:r>
     </w:p>
     <w:tbl>
       <w:tblPr>
@@ -220,6 +184,14 @@
               </w:rPr>
               <w:t>OCR0</w:t>
             </w:r>
+            <w:r>
+              <w:rPr>
+                <w:b/>
+                <w:i/>
+                <w:lang w:val="da-DK"/>
+              </w:rPr>
+              <w:t>+1</w:t>
+            </w:r>
           </w:p>
         </w:tc>
         <w:tc>
@@ -241,7 +213,7 @@
                 <w:i/>
                 <w:lang w:val="da-DK"/>
               </w:rPr>
-              <w:t>Error</w:t>
+              <w:t>Fejl</w:t>
             </w:r>
           </w:p>
         </w:tc>
@@ -741,19 +713,20 @@
         <w:rPr>
           <w:lang w:val="da-DK"/>
         </w:rPr>
-        <w:t xml:space="preserve">Først starter jeg med at opsætte </w:t>
-      </w:r>
-      <w:r>
-        <w:rPr>
-          <w:lang w:val="da-DK"/>
-        </w:rPr>
-        <w:t>de forskellige I/O-registre og nulstille de registrer jeg vil bruge i mine beregninger.</w:t>
-      </w:r>
-      <w:r>
-        <w:rPr>
-          <w:lang w:val="da-DK"/>
-        </w:rPr>
-        <w:t xml:space="preserve"> </w:t>
+        <w:t>Som det kan ses kommer en prescaler værdi på 256 og 64 begge ned på 16us i fejl. Og jeg har så valgt at bruge de 256. Det kan også ses at hvis man havde haft fat i en som minimum 11-bit timer så ville man kunne ramme spot on på de 10ms.</w:t>
+      </w:r>
+      <w:r>
+        <w:rPr>
+          <w:lang w:val="da-DK"/>
+        </w:rPr>
+        <w:br/>
+        <w:t>Dernæst sørger jeg for at enable ouput compare match interrupt på timer0 i TIMSK registret</w:t>
+      </w:r>
+      <w:r>
+        <w:rPr>
+          <w:lang w:val="da-DK"/>
+        </w:rPr>
+        <w:t xml:space="preserve"> og slår globalt interrupt til.</w:t>
       </w:r>
     </w:p>
     <w:p>
@@ -766,75 +739,61 @@
         <w:rPr>
           <w:lang w:val="da-DK"/>
         </w:rPr>
-        <w:t>Jeg sætter timeren op til at kører fast-pwm mode, ikke-inverterende. Med en prescaler på 8, der giver en pwm-frekvens på ca. 3,9 kHz, som er tæt nok på de ca. 4 kHz.</w:t>
+        <w:t>Jeg har ikke valgt at gøre yderligere brug af subrutiner i min løsning så alt foregår bare i mit loop.</w:t>
+      </w:r>
+      <w:r>
+        <w:rPr>
+          <w:lang w:val="da-DK"/>
+        </w:rPr>
+        <w:br/>
+        <w:t xml:space="preserve">Jeg starter med at tjekke om tick er større end nul og hvis den ikke er det så looper programmet bare indtil tick er større end nul. Når den så er det så trækkes der en fra tick og toggling af de forskellige segmenter kan begynde. Jeg beskriver kun </w:t>
+      </w:r>
+      <w:r>
+        <w:rPr>
+          <w:lang w:val="da-DK"/>
+        </w:rPr>
+        <w:t xml:space="preserve">for segment A der blinker ved 5Hz, </w:t>
+      </w:r>
+      <w:r>
+        <w:rPr>
+          <w:lang w:val="da-DK"/>
+        </w:rPr>
+        <w:t>da det er præcis samme kode for dem alle pånær et par immediate værdier der loades ind.</w:t>
       </w:r>
     </w:p>
     <w:p>
       <w:pPr>
         <w:rPr>
-          <w:lang w:val="da-DK"/>
-        </w:rPr>
-      </w:pPr>
-      <w:r>
-        <w:rPr>
-          <w:lang w:val="da-DK"/>
-        </w:rPr>
-        <w:t xml:space="preserve">Jeg sætter ADC’en op til at kører med en prescaler på 32, der giver en ADC-frekvens på 125kHz. </w:t>
-      </w:r>
-      <w:r>
-        <w:rPr>
-          <w:lang w:val="da-DK"/>
-        </w:rPr>
-        <w:t xml:space="preserve">Kanal vælgeren </w:t>
-      </w:r>
-      <w:r>
-        <w:rPr>
-          <w:lang w:val="da-DK"/>
-        </w:rPr>
-        <w:t>lader jeg stå som det er da det automatisk er sat til at bruge den adc-kanal jeg skal bruge.</w:t>
-      </w:r>
-      <w:r>
-        <w:rPr>
-          <w:lang w:val="da-DK"/>
-        </w:rPr>
-        <w:t xml:space="preserve"> Og så sørger jeg for at den kører ”left justified” dvs. At de 8 mest betydende bit</w:t>
-      </w:r>
-      <w:r>
-        <w:rPr>
-          <w:lang w:val="da-DK"/>
-        </w:rPr>
-        <w:t xml:space="preserve"> af resultatet</w:t>
-      </w:r>
-      <w:r>
-        <w:rPr>
-          <w:lang w:val="da-DK"/>
-        </w:rPr>
-        <w:t xml:space="preserve"> kommer til at stå i </w:t>
-      </w:r>
-      <w:r>
-        <w:rPr>
-          <w:lang w:val="da-DK"/>
-        </w:rPr>
-        <w:t>et register for sig selv.</w:t>
-      </w:r>
-      <w:r>
-        <w:rPr>
-          <w:lang w:val="da-DK"/>
-        </w:rPr>
-        <w:t xml:space="preserve"> Og så vælger jeg at bruge spændingen på AREF, hvilket vil sige 5V.</w:t>
+          <w:b/>
+          <w:i/>
+          <w:lang w:val="da-DK"/>
+        </w:rPr>
+      </w:pPr>
+      <w:r>
+        <w:rPr>
+          <w:b/>
+          <w:i/>
+          <w:lang w:val="da-DK"/>
+        </w:rPr>
+        <w:br w:type="page"/>
       </w:r>
     </w:p>
     <w:p>
       <w:pPr>
         <w:rPr>
-          <w:lang w:val="da-DK"/>
-        </w:rPr>
-      </w:pPr>
-      <w:r>
-        <w:rPr>
-          <w:lang w:val="da-DK"/>
-        </w:rPr>
-        <w:t>Mit program består af to subrutiner:</w:t>
+          <w:b/>
+          <w:i/>
+          <w:lang w:val="da-DK"/>
+        </w:rPr>
+      </w:pPr>
+      <w:r>
+        <w:rPr>
+          <w:b/>
+          <w:i/>
+          <w:lang w:val="da-DK"/>
+        </w:rPr>
+        <w:lastRenderedPageBreak/>
+        <w:t>Tick_5Hz_Handling:</w:t>
       </w:r>
     </w:p>
     <w:p>
@@ -842,53 +801,25 @@
         <w:pStyle w:val="ListParagraph"/>
         <w:numPr>
           <w:ilvl w:val="0"/>
-          <w:numId w:val="14"/>
+          <w:numId w:val="16"/>
         </w:numPr>
         <w:rPr>
-          <w:b/>
-          <w:i/>
-          <w:lang w:val="da-DK"/>
-        </w:rPr>
-      </w:pPr>
-      <w:r>
-        <w:rPr>
-          <w:b/>
-          <w:i/>
-          <w:lang w:val="da-DK"/>
-        </w:rPr>
-        <w:t>Pot_Read:</w:t>
-      </w:r>
-    </w:p>
-    <w:p>
-      <w:pPr>
-        <w:pStyle w:val="ListParagraph"/>
-        <w:rPr>
-          <w:i/>
-          <w:lang w:val="da-DK"/>
-        </w:rPr>
-      </w:pPr>
-      <w:r>
-        <w:rPr>
-          <w:i/>
-          <w:lang w:val="da-DK"/>
-        </w:rPr>
-        <w:t>Starter ADC’en op og venter på at den bliver færdig med en konvertering ved at tjekke ADIF-flaget. Dernæst resettes flaget og de 8 mest betydende bit af 10-bits resultatet læses ind i R16.</w:t>
-      </w:r>
-    </w:p>
-    <w:p>
-      <w:pPr>
-        <w:rPr>
-          <w:i/>
-          <w:lang w:val="da-DK"/>
-        </w:rPr>
-      </w:pPr>
+          <w:lang w:val="da-DK"/>
+        </w:rPr>
+      </w:pPr>
+      <w:r>
+        <w:rPr>
+          <w:lang w:val="da-DK"/>
+        </w:rPr>
+        <w:t>Først lægges en til tick værdien for de 5Hz</w:t>
+      </w:r>
     </w:p>
     <w:p>
       <w:pPr>
         <w:pStyle w:val="ListParagraph"/>
         <w:numPr>
           <w:ilvl w:val="0"/>
-          <w:numId w:val="14"/>
+          <w:numId w:val="16"/>
         </w:numPr>
         <w:rPr>
           <w:lang w:val="da-DK"/>
@@ -896,139 +827,165 @@
       </w:pPr>
       <w:r>
         <w:rPr>
-          <w:b/>
-          <w:i/>
-          <w:lang w:val="da-DK"/>
-        </w:rPr>
-        <w:lastRenderedPageBreak/>
-        <w:t>PWM_Set:</w:t>
+          <w:lang w:val="da-DK"/>
+        </w:rPr>
+        <w:t>Så tjekkes der om værdien har nået 10 endnu, da det giver et delay på 2.5Hz for et toggle som ender ud i 5Hz blinkende.</w:t>
       </w:r>
     </w:p>
     <w:p>
       <w:pPr>
         <w:pStyle w:val="ListParagraph"/>
-        <w:rPr>
-          <w:i/>
-          <w:lang w:val="da-DK"/>
-        </w:rPr>
-      </w:pPr>
-      <w:r>
-        <w:rPr>
-          <w:i/>
-          <w:lang w:val="da-DK"/>
-        </w:rPr>
-        <w:t>Ko</w:t>
-      </w:r>
-      <w:r>
-        <w:rPr>
-          <w:i/>
-          <w:lang w:val="da-DK"/>
-        </w:rPr>
-        <w:t>mplementerer register R16 fordi led’en er aktiv-lav.</w:t>
-      </w:r>
-      <w:r>
-        <w:rPr>
-          <w:i/>
-          <w:lang w:val="da-DK"/>
-        </w:rPr>
-        <w:t xml:space="preserve"> Dernæst læses værdien i R16 ud i OCR0-registret og derved sættes duty-cycle af pw</w:t>
-      </w:r>
-      <w:r>
-        <w:rPr>
-          <w:i/>
-          <w:lang w:val="da-DK"/>
-        </w:rPr>
-        <w:t>m</w:t>
-      </w:r>
-      <w:r>
-        <w:rPr>
-          <w:i/>
-          <w:lang w:val="da-DK"/>
-        </w:rPr>
-        <w:t>-signalet.</w:t>
+        <w:numPr>
+          <w:ilvl w:val="0"/>
+          <w:numId w:val="16"/>
+        </w:numPr>
+        <w:rPr>
+          <w:lang w:val="da-DK"/>
+        </w:rPr>
+      </w:pPr>
+      <w:r>
+        <w:rPr>
+          <w:lang w:val="da-DK"/>
+        </w:rPr>
+        <w:t>Hvis ikke 10 er nået endnu, så gå videre til næste segment ellers så nulstil tælleren.</w:t>
       </w:r>
     </w:p>
     <w:p>
       <w:pPr>
-        <w:rPr>
-          <w:lang w:val="da-DK"/>
-        </w:rPr>
-      </w:pPr>
+        <w:pStyle w:val="ListParagraph"/>
+        <w:numPr>
+          <w:ilvl w:val="0"/>
+          <w:numId w:val="16"/>
+        </w:numPr>
+        <w:rPr>
+          <w:lang w:val="da-DK"/>
+        </w:rPr>
+      </w:pPr>
+      <w:r>
+        <w:rPr>
+          <w:lang w:val="da-DK"/>
+        </w:rPr>
+        <w:t>Indlæs den nuværende værdi af portb i R16 og lav en kopi af det i register til R17 og komplementer det register. R16 forbliver komplementeret da segmentet sådan set så allerede er ”togglet”</w:t>
+      </w:r>
     </w:p>
     <w:p>
       <w:pPr>
-        <w:rPr>
-          <w:lang w:val="da-DK"/>
-        </w:rPr>
-      </w:pPr>
-      <w:r>
-        <w:rPr>
-          <w:lang w:val="da-DK"/>
-        </w:rPr>
-        <w:t>Det eneste mit main-loop så gør er at kalde Pot_Read først og dernæst kalde PWM_Set.</w:t>
-      </w:r>
-      <w:r>
-        <w:rPr>
-          <w:lang w:val="da-DK"/>
-        </w:rPr>
-        <w:t xml:space="preserve"> Så heller programsekvensen bliver at læse værdien ind fra potentiometret og komplementerer den for dernæst at sætte duty-cycle af pwm-signalet.</w:t>
+        <w:pStyle w:val="ListParagraph"/>
+        <w:numPr>
+          <w:ilvl w:val="0"/>
+          <w:numId w:val="16"/>
+        </w:numPr>
+        <w:rPr>
+          <w:lang w:val="da-DK"/>
+        </w:rPr>
+      </w:pPr>
+      <w:r>
+        <w:rPr>
+          <w:lang w:val="da-DK"/>
+        </w:rPr>
+        <w:t>Mask alt andet ud af R16 end det bit hvor segmentet sidder til</w:t>
       </w:r>
     </w:p>
     <w:p>
       <w:pPr>
-        <w:rPr>
-          <w:lang w:val="da-DK"/>
-        </w:rPr>
-      </w:pPr>
-      <w:r>
-        <w:rPr>
-          <w:lang w:val="da-DK"/>
-        </w:rPr>
-        <w:t>En anden måde man kunne havde opnået resultatet på ville være at sætte timeren til at genererer et inverterende pwm-signal. Så ville man ikke behøve at komplementerer signalet for at få det til at passe med at led’en skal lyse kraftigerer når man roterer potentiometrert med uret.</w:t>
-      </w:r>
-      <w:r>
-        <w:rPr>
-          <w:lang w:val="da-DK"/>
-        </w:rPr>
-        <w:t xml:space="preserve"> Det eneste problem jeg ser ved det er at man ikke kan få led’en til at være helt slukket grundet den måde hvorpå at fast-pwm fungerer på. Hvis man læser på det kan man se at når OCR0 registret er sat til den lavest mulige værdi, så vil der rent faktisk opstå en lille spike hver MAX+1 cycle. Hvilket man tydeligt vil kunne se som om at led’en ikke slukker på trods af at potentiometeret er drejet helt mod uret.</w:t>
-      </w:r>
-      <w:r>
-        <w:rPr>
-          <w:lang w:val="da-DK"/>
-        </w:rPr>
-        <w:t xml:space="preserve"> Hvorimod når OCR0 registret er sat til den højest mulige værdi så fungerer det som forventet med et konstant output.</w:t>
-      </w:r>
-      <w:r>
-        <w:rPr>
-          <w:lang w:val="da-DK"/>
-        </w:rPr>
-        <w:br/>
-        <w:t>Hvis man derimod gør som mig og komplementerer resultatet selv. Så vil det faste høje output ved den højest mulige værdi, give et konstant lavt output som vil få led’en til at være slukket som forventet. Og omvendt vil man så få et højt output med et spike</w:t>
-      </w:r>
-      <w:r>
-        <w:rPr>
-          <w:lang w:val="da-DK"/>
-        </w:rPr>
-        <w:t xml:space="preserve"> til lav</w:t>
-      </w:r>
-      <w:r>
-        <w:rPr>
-          <w:lang w:val="da-DK"/>
-        </w:rPr>
-        <w:t xml:space="preserve"> ved MAX+1 cycle</w:t>
-      </w:r>
-      <w:r>
-        <w:rPr>
-          <w:lang w:val="da-DK"/>
-        </w:rPr>
-        <w:t>, som vi dog slet ikke opfatter når vi kigger på led’en.</w:t>
-      </w:r>
-      <w:r>
-        <w:rPr>
-          <w:lang w:val="da-DK"/>
-        </w:rPr>
-        <w:t xml:space="preserve"> Bare lige en lille forklaring på, hvorfor jeg ikke har valgt at kører den som inverterende pwm.</w:t>
-      </w:r>
+        <w:pStyle w:val="ListParagraph"/>
+        <w:numPr>
+          <w:ilvl w:val="0"/>
+          <w:numId w:val="16"/>
+        </w:numPr>
+        <w:rPr>
+          <w:lang w:val="da-DK"/>
+        </w:rPr>
+      </w:pPr>
+      <w:r>
+        <w:rPr>
+          <w:lang w:val="da-DK"/>
+        </w:rPr>
+        <w:t>Mask segment bittet ud af den kopi vi lavede i R17 og bibehold værdien af de to andre segmenter</w:t>
+      </w:r>
+    </w:p>
+    <w:p>
+      <w:pPr>
+        <w:pStyle w:val="ListParagraph"/>
+        <w:numPr>
+          <w:ilvl w:val="0"/>
+          <w:numId w:val="16"/>
+        </w:numPr>
+        <w:rPr>
+          <w:lang w:val="da-DK"/>
+        </w:rPr>
+      </w:pPr>
+      <w:r>
+        <w:rPr>
+          <w:lang w:val="da-DK"/>
+        </w:rPr>
+        <w:t>OR de to registre sammen så der kommer en maske ud hvor segment a er togglet og de andre er bibeholdt.</w:t>
+      </w:r>
+    </w:p>
+    <w:p>
+      <w:pPr>
+        <w:pStyle w:val="ListParagraph"/>
+        <w:numPr>
+          <w:ilvl w:val="0"/>
+          <w:numId w:val="16"/>
+        </w:numPr>
+        <w:rPr>
+          <w:lang w:val="da-DK"/>
+        </w:rPr>
+      </w:pPr>
+      <w:r>
+        <w:rPr>
+          <w:lang w:val="da-DK"/>
+        </w:rPr>
+        <w:t>Komplementer så fordi at displayet er active-low og opdater så displayet.</w:t>
+      </w:r>
+    </w:p>
+    <w:p>
+      <w:pPr>
+        <w:pStyle w:val="ListParagraph"/>
+        <w:numPr>
+          <w:ilvl w:val="0"/>
+          <w:numId w:val="16"/>
+        </w:numPr>
+        <w:rPr>
+          <w:lang w:val="da-DK"/>
+        </w:rPr>
+      </w:pPr>
+      <w:r>
+        <w:rPr>
+          <w:lang w:val="da-DK"/>
+        </w:rPr>
+        <w:t>Gå videre til opdatering af næste segment</w:t>
+      </w:r>
+    </w:p>
+    <w:p>
+      <w:pPr>
+        <w:pStyle w:val="ListParagraph"/>
+        <w:rPr>
+          <w:lang w:val="da-DK"/>
+        </w:rPr>
+      </w:pPr>
+    </w:p>
+    <w:p>
+      <w:pPr>
+        <w:rPr>
+          <w:lang w:val="da-DK"/>
+        </w:rPr>
+      </w:pPr>
+      <w:r>
+        <w:rPr>
+          <w:lang w:val="da-DK"/>
+        </w:rPr>
+        <w:t>Det samme gør sig gældende for opdateringen af de andre segmenter. Og til slut startes loopet forfra.</w:t>
+      </w:r>
+    </w:p>
+    <w:p>
+      <w:pPr>
+        <w:pStyle w:val="ListParagraph"/>
+        <w:rPr>
+          <w:lang w:val="da-DK"/>
+        </w:rPr>
+      </w:pPr>
     </w:p>
     <w:sectPr>
       <w:headerReference w:type="default" r:id="rId8"/>
@@ -1273,6 +1230,119 @@
     </w:lvl>
   </w:abstractNum>
   <w:abstractNum w:abstractNumId="1">
+    <w:nsid w:val="4FEC4C90"/>
+    <w:multiLevelType w:val="hybridMultilevel"/>
+    <w:tmpl w:val="0A629092"/>
+    <w:lvl w:ilvl="0" w:tplc="04060001">
+      <w:start w:val="1"/>
+      <w:numFmt w:val="bullet"/>
+      <w:lvlText w:val=""/>
+      <w:lvlJc w:val="left"/>
+      <w:pPr>
+        <w:ind w:left="720" w:hanging="360"/>
+      </w:pPr>
+      <w:rPr>
+        <w:rFonts w:ascii="Symbol" w:hAnsi="Symbol" w:hint="default"/>
+      </w:rPr>
+    </w:lvl>
+    <w:lvl w:ilvl="1" w:tplc="04060003" w:tentative="1">
+      <w:start w:val="1"/>
+      <w:numFmt w:val="bullet"/>
+      <w:lvlText w:val="o"/>
+      <w:lvlJc w:val="left"/>
+      <w:pPr>
+        <w:ind w:left="1440" w:hanging="360"/>
+      </w:pPr>
+      <w:rPr>
+        <w:rFonts w:ascii="Courier New" w:hAnsi="Courier New" w:cs="Courier New" w:hint="default"/>
+      </w:rPr>
+    </w:lvl>
+    <w:lvl w:ilvl="2" w:tplc="04060005" w:tentative="1">
+      <w:start w:val="1"/>
+      <w:numFmt w:val="bullet"/>
+      <w:lvlText w:val=""/>
+      <w:lvlJc w:val="left"/>
+      <w:pPr>
+        <w:ind w:left="2160" w:hanging="360"/>
+      </w:pPr>
+      <w:rPr>
+        <w:rFonts w:ascii="Wingdings" w:hAnsi="Wingdings" w:hint="default"/>
+      </w:rPr>
+    </w:lvl>
+    <w:lvl w:ilvl="3" w:tplc="04060001" w:tentative="1">
+      <w:start w:val="1"/>
+      <w:numFmt w:val="bullet"/>
+      <w:lvlText w:val=""/>
+      <w:lvlJc w:val="left"/>
+      <w:pPr>
+        <w:ind w:left="2880" w:hanging="360"/>
+      </w:pPr>
+      <w:rPr>
+        <w:rFonts w:ascii="Symbol" w:hAnsi="Symbol" w:hint="default"/>
+      </w:rPr>
+    </w:lvl>
+    <w:lvl w:ilvl="4" w:tplc="04060003" w:tentative="1">
+      <w:start w:val="1"/>
+      <w:numFmt w:val="bullet"/>
+      <w:lvlText w:val="o"/>
+      <w:lvlJc w:val="left"/>
+      <w:pPr>
+        <w:ind w:left="3600" w:hanging="360"/>
+      </w:pPr>
+      <w:rPr>
+        <w:rFonts w:ascii="Courier New" w:hAnsi="Courier New" w:cs="Courier New" w:hint="default"/>
+      </w:rPr>
+    </w:lvl>
+    <w:lvl w:ilvl="5" w:tplc="04060005" w:tentative="1">
+      <w:start w:val="1"/>
+      <w:numFmt w:val="bullet"/>
+      <w:lvlText w:val=""/>
+      <w:lvlJc w:val="left"/>
+      <w:pPr>
+        <w:ind w:left="4320" w:hanging="360"/>
+      </w:pPr>
+      <w:rPr>
+        <w:rFonts w:ascii="Wingdings" w:hAnsi="Wingdings" w:hint="default"/>
+      </w:rPr>
+    </w:lvl>
+    <w:lvl w:ilvl="6" w:tplc="04060001" w:tentative="1">
+      <w:start w:val="1"/>
+      <w:numFmt w:val="bullet"/>
+      <w:lvlText w:val=""/>
+      <w:lvlJc w:val="left"/>
+      <w:pPr>
+        <w:ind w:left="5040" w:hanging="360"/>
+      </w:pPr>
+      <w:rPr>
+        <w:rFonts w:ascii="Symbol" w:hAnsi="Symbol" w:hint="default"/>
+      </w:rPr>
+    </w:lvl>
+    <w:lvl w:ilvl="7" w:tplc="04060003" w:tentative="1">
+      <w:start w:val="1"/>
+      <w:numFmt w:val="bullet"/>
+      <w:lvlText w:val="o"/>
+      <w:lvlJc w:val="left"/>
+      <w:pPr>
+        <w:ind w:left="5760" w:hanging="360"/>
+      </w:pPr>
+      <w:rPr>
+        <w:rFonts w:ascii="Courier New" w:hAnsi="Courier New" w:cs="Courier New" w:hint="default"/>
+      </w:rPr>
+    </w:lvl>
+    <w:lvl w:ilvl="8" w:tplc="04060005" w:tentative="1">
+      <w:start w:val="1"/>
+      <w:numFmt w:val="bullet"/>
+      <w:lvlText w:val=""/>
+      <w:lvlJc w:val="left"/>
+      <w:pPr>
+        <w:ind w:left="6480" w:hanging="360"/>
+      </w:pPr>
+      <w:rPr>
+        <w:rFonts w:ascii="Wingdings" w:hAnsi="Wingdings" w:hint="default"/>
+      </w:rPr>
+    </w:lvl>
+  </w:abstractNum>
+  <w:abstractNum w:abstractNumId="2">
     <w:nsid w:val="5B836A35"/>
     <w:multiLevelType w:val="hybridMultilevel"/>
     <w:tmpl w:val="7DF46A04"/>
@@ -1385,10 +1455,123 @@
       </w:rPr>
     </w:lvl>
   </w:abstractNum>
-  <w:abstractNum w:abstractNumId="2">
+  <w:abstractNum w:abstractNumId="3">
     <w:nsid w:val="64746F7C"/>
     <w:multiLevelType w:val="hybridMultilevel"/>
     <w:tmpl w:val="D952B486"/>
+    <w:lvl w:ilvl="0" w:tplc="04060001">
+      <w:start w:val="1"/>
+      <w:numFmt w:val="bullet"/>
+      <w:lvlText w:val=""/>
+      <w:lvlJc w:val="left"/>
+      <w:pPr>
+        <w:ind w:left="720" w:hanging="360"/>
+      </w:pPr>
+      <w:rPr>
+        <w:rFonts w:ascii="Symbol" w:hAnsi="Symbol" w:hint="default"/>
+      </w:rPr>
+    </w:lvl>
+    <w:lvl w:ilvl="1" w:tplc="04060003" w:tentative="1">
+      <w:start w:val="1"/>
+      <w:numFmt w:val="bullet"/>
+      <w:lvlText w:val="o"/>
+      <w:lvlJc w:val="left"/>
+      <w:pPr>
+        <w:ind w:left="1440" w:hanging="360"/>
+      </w:pPr>
+      <w:rPr>
+        <w:rFonts w:ascii="Courier New" w:hAnsi="Courier New" w:cs="Courier New" w:hint="default"/>
+      </w:rPr>
+    </w:lvl>
+    <w:lvl w:ilvl="2" w:tplc="04060005" w:tentative="1">
+      <w:start w:val="1"/>
+      <w:numFmt w:val="bullet"/>
+      <w:lvlText w:val=""/>
+      <w:lvlJc w:val="left"/>
+      <w:pPr>
+        <w:ind w:left="2160" w:hanging="360"/>
+      </w:pPr>
+      <w:rPr>
+        <w:rFonts w:ascii="Wingdings" w:hAnsi="Wingdings" w:hint="default"/>
+      </w:rPr>
+    </w:lvl>
+    <w:lvl w:ilvl="3" w:tplc="04060001" w:tentative="1">
+      <w:start w:val="1"/>
+      <w:numFmt w:val="bullet"/>
+      <w:lvlText w:val=""/>
+      <w:lvlJc w:val="left"/>
+      <w:pPr>
+        <w:ind w:left="2880" w:hanging="360"/>
+      </w:pPr>
+      <w:rPr>
+        <w:rFonts w:ascii="Symbol" w:hAnsi="Symbol" w:hint="default"/>
+      </w:rPr>
+    </w:lvl>
+    <w:lvl w:ilvl="4" w:tplc="04060003" w:tentative="1">
+      <w:start w:val="1"/>
+      <w:numFmt w:val="bullet"/>
+      <w:lvlText w:val="o"/>
+      <w:lvlJc w:val="left"/>
+      <w:pPr>
+        <w:ind w:left="3600" w:hanging="360"/>
+      </w:pPr>
+      <w:rPr>
+        <w:rFonts w:ascii="Courier New" w:hAnsi="Courier New" w:cs="Courier New" w:hint="default"/>
+      </w:rPr>
+    </w:lvl>
+    <w:lvl w:ilvl="5" w:tplc="04060005" w:tentative="1">
+      <w:start w:val="1"/>
+      <w:numFmt w:val="bullet"/>
+      <w:lvlText w:val=""/>
+      <w:lvlJc w:val="left"/>
+      <w:pPr>
+        <w:ind w:left="4320" w:hanging="360"/>
+      </w:pPr>
+      <w:rPr>
+        <w:rFonts w:ascii="Wingdings" w:hAnsi="Wingdings" w:hint="default"/>
+      </w:rPr>
+    </w:lvl>
+    <w:lvl w:ilvl="6" w:tplc="04060001" w:tentative="1">
+      <w:start w:val="1"/>
+      <w:numFmt w:val="bullet"/>
+      <w:lvlText w:val=""/>
+      <w:lvlJc w:val="left"/>
+      <w:pPr>
+        <w:ind w:left="5040" w:hanging="360"/>
+      </w:pPr>
+      <w:rPr>
+        <w:rFonts w:ascii="Symbol" w:hAnsi="Symbol" w:hint="default"/>
+      </w:rPr>
+    </w:lvl>
+    <w:lvl w:ilvl="7" w:tplc="04060003" w:tentative="1">
+      <w:start w:val="1"/>
+      <w:numFmt w:val="bullet"/>
+      <w:lvlText w:val="o"/>
+      <w:lvlJc w:val="left"/>
+      <w:pPr>
+        <w:ind w:left="5760" w:hanging="360"/>
+      </w:pPr>
+      <w:rPr>
+        <w:rFonts w:ascii="Courier New" w:hAnsi="Courier New" w:cs="Courier New" w:hint="default"/>
+      </w:rPr>
+    </w:lvl>
+    <w:lvl w:ilvl="8" w:tplc="04060005" w:tentative="1">
+      <w:start w:val="1"/>
+      <w:numFmt w:val="bullet"/>
+      <w:lvlText w:val=""/>
+      <w:lvlJc w:val="left"/>
+      <w:pPr>
+        <w:ind w:left="6480" w:hanging="360"/>
+      </w:pPr>
+      <w:rPr>
+        <w:rFonts w:ascii="Wingdings" w:hAnsi="Wingdings" w:hint="default"/>
+      </w:rPr>
+    </w:lvl>
+  </w:abstractNum>
+  <w:abstractNum w:abstractNumId="4">
+    <w:nsid w:val="770F3937"/>
+    <w:multiLevelType w:val="hybridMultilevel"/>
+    <w:tmpl w:val="72547B74"/>
     <w:lvl w:ilvl="0" w:tplc="04060001">
       <w:start w:val="1"/>
       <w:numFmt w:val="bullet"/>
@@ -1562,10 +1745,16 @@
     <w:abstractNumId w:val="0"/>
   </w:num>
   <w:num w:numId="13">
-    <w:abstractNumId w:val="1"/>
+    <w:abstractNumId w:val="2"/>
   </w:num>
   <w:num w:numId="14">
-    <w:abstractNumId w:val="2"/>
+    <w:abstractNumId w:val="3"/>
+  </w:num>
+  <w:num w:numId="15">
+    <w:abstractNumId w:val="4"/>
+  </w:num>
+  <w:num w:numId="16">
+    <w:abstractNumId w:val="1"/>
   </w:num>
 </w:numbering>
 </file>

</xml_diff>